<commit_message>
upload Registration by Professor
</commit_message>
<xml_diff>
--- a/filtering/report.docx
+++ b/filtering/report.docx
@@ -35,14 +35,12 @@
         <w:rPr>
           <w:rFonts w:ascii="Arial" w:hAnsi="Arial" w:cs="Arial"/>
           <w:b/>
-          <w:lang w:val="pt-BR"/>
         </w:rPr>
       </w:pPr>
       <w:r>
         <w:rPr>
           <w:rFonts w:ascii="Arial" w:hAnsi="Arial" w:cs="Arial"/>
           <w:b/>
-          <w:lang w:val="pt-BR"/>
         </w:rPr>
         <w:t>No. USP: 11871625</w:t>
       </w:r>
@@ -55,7 +53,6 @@
         <w:rPr>
           <w:b/>
           <w:sz w:val="28"/>
-          <w:lang w:val="pt-BR"/>
         </w:rPr>
       </w:pPr>
     </w:p>
@@ -67,15 +64,12 @@
         <w:rPr>
           <w:b/>
           <w:sz w:val="28"/>
-          <w:lang w:val="pt-BR"/>
-        </w:rPr>
-      </w:pPr>
-      <w:proofErr w:type="gramStart"/>
+        </w:rPr>
+      </w:pPr>
       <w:r>
         <w:rPr>
           <w:b/>
           <w:sz w:val="28"/>
-          <w:lang w:val="pt-BR"/>
         </w:rPr>
         <w:t>report.doc</w:t>
       </w:r>
@@ -83,46 +77,12 @@
         <w:rPr>
           <w:b/>
           <w:sz w:val="28"/>
-          <w:lang w:val="pt-BR"/>
         </w:rPr>
         <w:tab/>
-        <w:t>Digital</w:t>
-      </w:r>
-      <w:proofErr w:type="gramEnd"/>
-      <w:r>
-        <w:rPr>
-          <w:b/>
-          <w:sz w:val="28"/>
-          <w:lang w:val="pt-BR"/>
-        </w:rPr>
-        <w:t xml:space="preserve"> </w:t>
-      </w:r>
-      <w:proofErr w:type="spellStart"/>
-      <w:r>
-        <w:rPr>
-          <w:b/>
-          <w:sz w:val="28"/>
-          <w:lang w:val="pt-BR"/>
-        </w:rPr>
-        <w:t>filters</w:t>
-      </w:r>
-      <w:proofErr w:type="spellEnd"/>
-      <w:r>
-        <w:rPr>
-          <w:b/>
-          <w:sz w:val="28"/>
-          <w:lang w:val="pt-BR"/>
-        </w:rPr>
-        <w:t xml:space="preserve"> </w:t>
-      </w:r>
-    </w:p>
-    <w:p>
-      <w:pPr>
-        <w:rPr>
-          <w:lang w:val="pt-BR"/>
-        </w:rPr>
-      </w:pPr>
-    </w:p>
+        <w:t xml:space="preserve">Digital filters </w:t>
+      </w:r>
+    </w:p>
+    <w:p/>
     <w:p>
       <w:pPr>
         <w:rPr>
@@ -471,21 +431,7 @@
           <w:b/>
           <w:bCs/>
         </w:rPr>
-        <w:t>Comparison</w:t>
-      </w:r>
-      <w:r>
-        <w:rPr>
-          <w:b/>
-          <w:bCs/>
-        </w:rPr>
-        <w:t xml:space="preserve"> </w:t>
-      </w:r>
-      <w:r>
-        <w:rPr>
-          <w:b/>
-          <w:bCs/>
-        </w:rPr>
-        <w:t>non-separable:</w:t>
+        <w:t>Comparison non-separable:</w:t>
       </w:r>
     </w:p>
     <w:bookmarkEnd w:id="2"/>
@@ -2303,16 +2249,14 @@
           <w:color w:val="FFFFFF"/>
           <w:sz w:val="17"/>
           <w:szCs w:val="17"/>
-          <w:lang w:val="en-US"/>
-        </w:rPr>
-      </w:pPr>
-      <w:r>
-        <w:rPr>
-          <w:rFonts w:ascii="Consolas" w:hAnsi="Consolas" w:cs="Courier New"/>
-          <w:color w:val="FFFFFF"/>
-          <w:sz w:val="17"/>
-          <w:szCs w:val="17"/>
-          <w:lang w:val="en-US"/>
+        </w:rPr>
+      </w:pPr>
+      <w:r>
+        <w:rPr>
+          <w:rFonts w:ascii="Consolas" w:hAnsi="Consolas" w:cs="Courier New"/>
+          <w:color w:val="FFFFFF"/>
+          <w:sz w:val="17"/>
+          <w:szCs w:val="17"/>
         </w:rPr>
         <w:t xml:space="preserve">14.       </w:t>
       </w:r>
@@ -2323,7 +2267,6 @@
           <w:color w:val="FFFFFF"/>
           <w:sz w:val="17"/>
           <w:szCs w:val="17"/>
-          <w:lang w:val="en-US"/>
         </w:rPr>
         <w:t>  }</w:t>
       </w:r>
@@ -2373,7 +2316,6 @@
           <w:color w:val="FFFFFF"/>
           <w:sz w:val="17"/>
           <w:szCs w:val="17"/>
-          <w:lang w:val="en-US"/>
         </w:rPr>
         <w:t xml:space="preserve">15.         </w:t>
       </w:r>
@@ -4429,16 +4371,14 @@
           <w:color w:val="FFFFFF"/>
           <w:sz w:val="17"/>
           <w:szCs w:val="17"/>
-          <w:lang w:val="en-US"/>
-        </w:rPr>
-      </w:pPr>
-      <w:r>
-        <w:rPr>
-          <w:rFonts w:ascii="Consolas" w:hAnsi="Consolas" w:cs="Courier New"/>
-          <w:color w:val="FFFFFF"/>
-          <w:sz w:val="17"/>
-          <w:szCs w:val="17"/>
-          <w:lang w:val="en-US"/>
+        </w:rPr>
+      </w:pPr>
+      <w:r>
+        <w:rPr>
+          <w:rFonts w:ascii="Consolas" w:hAnsi="Consolas" w:cs="Courier New"/>
+          <w:color w:val="FFFFFF"/>
+          <w:sz w:val="17"/>
+          <w:szCs w:val="17"/>
         </w:rPr>
         <w:t xml:space="preserve">14.       </w:t>
       </w:r>
@@ -4449,7 +4389,6 @@
           <w:color w:val="FFFFFF"/>
           <w:sz w:val="17"/>
           <w:szCs w:val="17"/>
-          <w:lang w:val="en-US"/>
         </w:rPr>
         <w:t>  }</w:t>
       </w:r>
@@ -4499,7 +4438,6 @@
           <w:color w:val="FFFFFF"/>
           <w:sz w:val="17"/>
           <w:szCs w:val="17"/>
-          <w:lang w:val="en-US"/>
         </w:rPr>
         <w:t xml:space="preserve">15.         </w:t>
       </w:r>
@@ -4668,14 +4606,16 @@
           <w:color w:val="FFFFFF"/>
           <w:sz w:val="17"/>
           <w:szCs w:val="17"/>
-        </w:rPr>
-      </w:pPr>
-      <w:r>
-        <w:rPr>
-          <w:rFonts w:ascii="Consolas" w:hAnsi="Consolas" w:cs="Courier New"/>
-          <w:color w:val="FFFFFF"/>
-          <w:sz w:val="17"/>
-          <w:szCs w:val="17"/>
+          <w:lang w:val="en-US"/>
+        </w:rPr>
+      </w:pPr>
+      <w:r>
+        <w:rPr>
+          <w:rFonts w:ascii="Consolas" w:hAnsi="Consolas" w:cs="Courier New"/>
+          <w:color w:val="FFFFFF"/>
+          <w:sz w:val="17"/>
+          <w:szCs w:val="17"/>
+          <w:lang w:val="en-US"/>
         </w:rPr>
         <w:t xml:space="preserve">17.   </w:t>
       </w:r>
@@ -4686,6 +4626,7 @@
           <w:color w:val="FFFFFF"/>
           <w:sz w:val="17"/>
           <w:szCs w:val="17"/>
+          <w:lang w:val="en-US"/>
         </w:rPr>
         <w:t>  }</w:t>
       </w:r>
@@ -4726,14 +4667,16 @@
           <w:color w:val="FFFFFF"/>
           <w:sz w:val="17"/>
           <w:szCs w:val="17"/>
-        </w:rPr>
-      </w:pPr>
-      <w:r>
-        <w:rPr>
-          <w:rFonts w:ascii="Consolas" w:hAnsi="Consolas" w:cs="Courier New"/>
-          <w:color w:val="FFFFFF"/>
-          <w:sz w:val="17"/>
-          <w:szCs w:val="17"/>
+          <w:lang w:val="en-US"/>
+        </w:rPr>
+      </w:pPr>
+      <w:r>
+        <w:rPr>
+          <w:rFonts w:ascii="Consolas" w:hAnsi="Consolas" w:cs="Courier New"/>
+          <w:color w:val="FFFFFF"/>
+          <w:sz w:val="17"/>
+          <w:szCs w:val="17"/>
+          <w:lang w:val="en-US"/>
         </w:rPr>
         <w:t>18.  </w:t>
       </w:r>
@@ -4753,14 +4696,8 @@
           <w:b/>
           <w:bCs/>
         </w:rPr>
-        <w:t>Comparison</w:t>
-      </w:r>
-      <w:r>
-        <w:rPr>
-          <w:b/>
-          <w:bCs/>
-        </w:rPr>
-        <w:t xml:space="preserve"> </w:t>
+        <w:lastRenderedPageBreak/>
+        <w:t xml:space="preserve">Comparison </w:t>
       </w:r>
       <w:r>
         <w:rPr>
@@ -5112,7 +5049,6 @@
           <w:szCs w:val="17"/>
           <w:lang w:val="en-US"/>
         </w:rPr>
-        <w:lastRenderedPageBreak/>
         <w:t xml:space="preserve"> 3.         </w:t>
       </w:r>
       <w:r>
@@ -5985,29 +5921,7 @@
           <w:szCs w:val="17"/>
           <w:lang w:val="en-US"/>
         </w:rPr>
-        <w:t xml:space="preserve">, </w:t>
-      </w:r>
-      <w:proofErr w:type="spellStart"/>
-      <w:r>
-        <w:rPr>
-          <w:rFonts w:ascii="Consolas" w:hAnsi="Consolas" w:cs="Courier New"/>
-          <w:color w:val="FFFFFF"/>
-          <w:sz w:val="17"/>
-          <w:szCs w:val="17"/>
-          <w:lang w:val="en-US"/>
-        </w:rPr>
-        <w:t>rowout</w:t>
-      </w:r>
-      <w:proofErr w:type="spellEnd"/>
-      <w:r>
-        <w:rPr>
-          <w:rFonts w:ascii="Consolas" w:hAnsi="Consolas" w:cs="Courier New"/>
-          <w:color w:val="FFFFFF"/>
-          <w:sz w:val="17"/>
-          <w:szCs w:val="17"/>
-          <w:lang w:val="en-US"/>
-        </w:rPr>
-        <w:t>);</w:t>
+        <w:t>, rowout);</w:t>
       </w:r>
     </w:p>
     <w:p>
@@ -6908,29 +6822,7 @@
           <w:szCs w:val="17"/>
           <w:lang w:val="en-US"/>
         </w:rPr>
-        <w:t xml:space="preserve">(x, </w:t>
-      </w:r>
-      <w:proofErr w:type="spellStart"/>
-      <w:r>
-        <w:rPr>
-          <w:rFonts w:ascii="Consolas" w:hAnsi="Consolas" w:cs="Courier New"/>
-          <w:color w:val="FFFFFF"/>
-          <w:sz w:val="17"/>
-          <w:szCs w:val="17"/>
-          <w:lang w:val="en-US"/>
-        </w:rPr>
-        <w:t>colout</w:t>
-      </w:r>
-      <w:proofErr w:type="spellEnd"/>
-      <w:r>
-        <w:rPr>
-          <w:rFonts w:ascii="Consolas" w:hAnsi="Consolas" w:cs="Courier New"/>
-          <w:color w:val="FFFFFF"/>
-          <w:sz w:val="17"/>
-          <w:szCs w:val="17"/>
-          <w:lang w:val="en-US"/>
-        </w:rPr>
-        <w:t>);</w:t>
+        <w:t>(x, colout);</w:t>
       </w:r>
     </w:p>
     <w:p>
@@ -7118,34 +7010,36 @@
           <w:color w:val="FFFFFF"/>
           <w:sz w:val="17"/>
           <w:szCs w:val="17"/>
-        </w:rPr>
-      </w:pPr>
-      <w:r>
-        <w:rPr>
-          <w:rFonts w:ascii="Consolas" w:hAnsi="Consolas" w:cs="Courier New"/>
-          <w:color w:val="FFFFFF"/>
-          <w:sz w:val="17"/>
-          <w:szCs w:val="17"/>
+          <w:lang w:val="en-US"/>
+        </w:rPr>
+      </w:pPr>
+      <w:r>
+        <w:rPr>
+          <w:rFonts w:ascii="Consolas" w:hAnsi="Consolas" w:cs="Courier New"/>
+          <w:color w:val="FFFFFF"/>
+          <w:sz w:val="17"/>
+          <w:szCs w:val="17"/>
+          <w:lang w:val="en-US"/>
         </w:rPr>
         <w:t xml:space="preserve">21.         </w:t>
       </w:r>
-      <w:proofErr w:type="spellStart"/>
       <w:r>
         <w:rPr>
           <w:rFonts w:ascii="Consolas" w:hAnsi="Consolas" w:cs="Courier New"/>
           <w:color w:val="F0E68C"/>
           <w:sz w:val="17"/>
           <w:szCs w:val="17"/>
+          <w:lang w:val="en-US"/>
         </w:rPr>
         <w:t>return</w:t>
       </w:r>
-      <w:proofErr w:type="spellEnd"/>
-      <w:r>
-        <w:rPr>
-          <w:rFonts w:ascii="Consolas" w:hAnsi="Consolas" w:cs="Courier New"/>
-          <w:color w:val="FFFFFF"/>
-          <w:sz w:val="17"/>
-          <w:szCs w:val="17"/>
+      <w:r>
+        <w:rPr>
+          <w:rFonts w:ascii="Consolas" w:hAnsi="Consolas" w:cs="Courier New"/>
+          <w:color w:val="FFFFFF"/>
+          <w:sz w:val="17"/>
+          <w:szCs w:val="17"/>
+          <w:lang w:val="en-US"/>
         </w:rPr>
         <w:t xml:space="preserve"> </w:t>
       </w:r>
@@ -7155,6 +7049,7 @@
           <w:color w:val="F0E68C"/>
           <w:sz w:val="17"/>
           <w:szCs w:val="17"/>
+          <w:lang w:val="en-US"/>
         </w:rPr>
         <w:t>out</w:t>
       </w:r>
@@ -7164,6 +7059,7 @@
           <w:color w:val="FFFFFF"/>
           <w:sz w:val="17"/>
           <w:szCs w:val="17"/>
+          <w:lang w:val="en-US"/>
         </w:rPr>
         <w:t>;</w:t>
       </w:r>
@@ -7203,14 +7099,16 @@
           <w:color w:val="FFFFFF"/>
           <w:sz w:val="17"/>
           <w:szCs w:val="17"/>
-        </w:rPr>
-      </w:pPr>
-      <w:r>
-        <w:rPr>
-          <w:rFonts w:ascii="Consolas" w:hAnsi="Consolas" w:cs="Courier New"/>
-          <w:color w:val="FFFFFF"/>
-          <w:sz w:val="17"/>
-          <w:szCs w:val="17"/>
+          <w:lang w:val="en-US"/>
+        </w:rPr>
+      </w:pPr>
+      <w:r>
+        <w:rPr>
+          <w:rFonts w:ascii="Consolas" w:hAnsi="Consolas" w:cs="Courier New"/>
+          <w:color w:val="FFFFFF"/>
+          <w:sz w:val="17"/>
+          <w:szCs w:val="17"/>
+          <w:lang w:val="en-US"/>
         </w:rPr>
         <w:t xml:space="preserve">22.   </w:t>
       </w:r>
@@ -7221,6 +7119,7 @@
           <w:color w:val="FFFFFF"/>
           <w:sz w:val="17"/>
           <w:szCs w:val="17"/>
+          <w:lang w:val="en-US"/>
         </w:rPr>
         <w:t>  }</w:t>
       </w:r>
@@ -7261,14 +7160,16 @@
           <w:color w:val="FFFFFF"/>
           <w:sz w:val="17"/>
           <w:szCs w:val="17"/>
-        </w:rPr>
-      </w:pPr>
-      <w:r>
-        <w:rPr>
-          <w:rFonts w:ascii="Consolas" w:hAnsi="Consolas" w:cs="Courier New"/>
-          <w:color w:val="FFFFFF"/>
-          <w:sz w:val="17"/>
-          <w:szCs w:val="17"/>
+          <w:lang w:val="en-US"/>
+        </w:rPr>
+      </w:pPr>
+      <w:r>
+        <w:rPr>
+          <w:rFonts w:ascii="Consolas" w:hAnsi="Consolas" w:cs="Courier New"/>
+          <w:color w:val="FFFFFF"/>
+          <w:sz w:val="17"/>
+          <w:szCs w:val="17"/>
+          <w:lang w:val="en-US"/>
         </w:rPr>
         <w:t>23.  </w:t>
       </w:r>
@@ -9347,29 +9248,7 @@
           <w:szCs w:val="17"/>
           <w:lang w:val="en-US"/>
         </w:rPr>
-        <w:t xml:space="preserve">, </w:t>
-      </w:r>
-      <w:proofErr w:type="spellStart"/>
-      <w:r>
-        <w:rPr>
-          <w:rFonts w:ascii="Consolas" w:hAnsi="Consolas" w:cs="Courier New"/>
-          <w:color w:val="FFFFFF"/>
-          <w:sz w:val="17"/>
-          <w:szCs w:val="17"/>
-          <w:lang w:val="en-US"/>
-        </w:rPr>
-        <w:t>rowout</w:t>
-      </w:r>
-      <w:proofErr w:type="spellEnd"/>
-      <w:r>
-        <w:rPr>
-          <w:rFonts w:ascii="Consolas" w:hAnsi="Consolas" w:cs="Courier New"/>
-          <w:color w:val="FFFFFF"/>
-          <w:sz w:val="17"/>
-          <w:szCs w:val="17"/>
-          <w:lang w:val="en-US"/>
-        </w:rPr>
-        <w:t>);</w:t>
+        <w:t>, rowout);</w:t>
       </w:r>
     </w:p>
     <w:p>
@@ -9662,34 +9541,36 @@
           <w:color w:val="FFFFFF"/>
           <w:sz w:val="17"/>
           <w:szCs w:val="17"/>
-        </w:rPr>
-      </w:pPr>
-      <w:r>
-        <w:rPr>
-          <w:rFonts w:ascii="Consolas" w:hAnsi="Consolas" w:cs="Courier New"/>
-          <w:color w:val="FFFFFF"/>
-          <w:sz w:val="17"/>
-          <w:szCs w:val="17"/>
+          <w:lang w:val="en-US"/>
+        </w:rPr>
+      </w:pPr>
+      <w:r>
+        <w:rPr>
+          <w:rFonts w:ascii="Consolas" w:hAnsi="Consolas" w:cs="Courier New"/>
+          <w:color w:val="FFFFFF"/>
+          <w:sz w:val="17"/>
+          <w:szCs w:val="17"/>
+          <w:lang w:val="en-US"/>
         </w:rPr>
         <w:t xml:space="preserve">22.         </w:t>
       </w:r>
-      <w:proofErr w:type="spellStart"/>
       <w:r>
         <w:rPr>
           <w:rFonts w:ascii="Consolas" w:hAnsi="Consolas" w:cs="Courier New"/>
           <w:color w:val="F0E68C"/>
           <w:sz w:val="17"/>
           <w:szCs w:val="17"/>
+          <w:lang w:val="en-US"/>
         </w:rPr>
         <w:t>return</w:t>
       </w:r>
-      <w:proofErr w:type="spellEnd"/>
-      <w:r>
-        <w:rPr>
-          <w:rFonts w:ascii="Consolas" w:hAnsi="Consolas" w:cs="Courier New"/>
-          <w:color w:val="FFFFFF"/>
-          <w:sz w:val="17"/>
-          <w:szCs w:val="17"/>
+      <w:r>
+        <w:rPr>
+          <w:rFonts w:ascii="Consolas" w:hAnsi="Consolas" w:cs="Courier New"/>
+          <w:color w:val="FFFFFF"/>
+          <w:sz w:val="17"/>
+          <w:szCs w:val="17"/>
+          <w:lang w:val="en-US"/>
         </w:rPr>
         <w:t xml:space="preserve"> </w:t>
       </w:r>
@@ -9699,6 +9580,7 @@
           <w:color w:val="F0E68C"/>
           <w:sz w:val="17"/>
           <w:szCs w:val="17"/>
+          <w:lang w:val="en-US"/>
         </w:rPr>
         <w:t>out</w:t>
       </w:r>
@@ -9708,6 +9590,7 @@
           <w:color w:val="FFFFFF"/>
           <w:sz w:val="17"/>
           <w:szCs w:val="17"/>
+          <w:lang w:val="en-US"/>
         </w:rPr>
         <w:t>;</w:t>
       </w:r>
@@ -9747,14 +9630,16 @@
           <w:color w:val="FFFFFF"/>
           <w:sz w:val="17"/>
           <w:szCs w:val="17"/>
-        </w:rPr>
-      </w:pPr>
-      <w:r>
-        <w:rPr>
-          <w:rFonts w:ascii="Consolas" w:hAnsi="Consolas" w:cs="Courier New"/>
-          <w:color w:val="FFFFFF"/>
-          <w:sz w:val="17"/>
-          <w:szCs w:val="17"/>
+          <w:lang w:val="en-US"/>
+        </w:rPr>
+      </w:pPr>
+      <w:r>
+        <w:rPr>
+          <w:rFonts w:ascii="Consolas" w:hAnsi="Consolas" w:cs="Courier New"/>
+          <w:color w:val="FFFFFF"/>
+          <w:sz w:val="17"/>
+          <w:szCs w:val="17"/>
+          <w:lang w:val="en-US"/>
         </w:rPr>
         <w:t xml:space="preserve">23.   </w:t>
       </w:r>
@@ -9765,6 +9650,7 @@
           <w:color w:val="FFFFFF"/>
           <w:sz w:val="17"/>
           <w:szCs w:val="17"/>
+          <w:lang w:val="en-US"/>
         </w:rPr>
         <w:t>  }</w:t>
       </w:r>
@@ -9805,14 +9691,16 @@
           <w:color w:val="FFFFFF"/>
           <w:sz w:val="17"/>
           <w:szCs w:val="17"/>
-        </w:rPr>
-      </w:pPr>
-      <w:r>
-        <w:rPr>
-          <w:rFonts w:ascii="Consolas" w:hAnsi="Consolas" w:cs="Courier New"/>
-          <w:color w:val="FFFFFF"/>
-          <w:sz w:val="17"/>
-          <w:szCs w:val="17"/>
+          <w:lang w:val="en-US"/>
+        </w:rPr>
+      </w:pPr>
+      <w:r>
+        <w:rPr>
+          <w:rFonts w:ascii="Consolas" w:hAnsi="Consolas" w:cs="Courier New"/>
+          <w:color w:val="FFFFFF"/>
+          <w:sz w:val="17"/>
+          <w:szCs w:val="17"/>
+          <w:lang w:val="en-US"/>
         </w:rPr>
         <w:t>24.  </w:t>
       </w:r>
@@ -9832,18 +9720,83 @@
           <w:bCs/>
         </w:rPr>
       </w:pPr>
-      <w:r>
+    </w:p>
+    <w:p>
+      <w:pPr>
         <w:rPr>
           <w:b/>
           <w:bCs/>
         </w:rPr>
-        <w:t>Image results</w:t>
-      </w:r>
-      <w:r>
+      </w:pPr>
+    </w:p>
+    <w:p>
+      <w:pPr>
         <w:rPr>
           <w:b/>
           <w:bCs/>
         </w:rPr>
+      </w:pPr>
+    </w:p>
+    <w:p>
+      <w:pPr>
+        <w:rPr>
+          <w:b/>
+          <w:bCs/>
+        </w:rPr>
+      </w:pPr>
+    </w:p>
+    <w:p>
+      <w:pPr>
+        <w:rPr>
+          <w:b/>
+          <w:bCs/>
+        </w:rPr>
+      </w:pPr>
+    </w:p>
+    <w:p>
+      <w:pPr>
+        <w:rPr>
+          <w:b/>
+          <w:bCs/>
+        </w:rPr>
+      </w:pPr>
+    </w:p>
+    <w:p>
+      <w:pPr>
+        <w:rPr>
+          <w:b/>
+          <w:bCs/>
+        </w:rPr>
+      </w:pPr>
+    </w:p>
+    <w:p>
+      <w:pPr>
+        <w:rPr>
+          <w:b/>
+          <w:bCs/>
+        </w:rPr>
+      </w:pPr>
+    </w:p>
+    <w:p>
+      <w:pPr>
+        <w:rPr>
+          <w:b/>
+          <w:bCs/>
+        </w:rPr>
+      </w:pPr>
+      <w:r>
+        <w:rPr>
+          <w:b/>
+          <w:bCs/>
+        </w:rPr>
+        <w:lastRenderedPageBreak/>
+        <w:t>Image results</w:t>
+      </w:r>
+      <w:r>
+        <w:rPr>
+          <w:b/>
+          <w:bCs/>
+        </w:rPr>
         <w:t xml:space="preserve"> – Horizontal edge</w:t>
       </w:r>
     </w:p>
@@ -9853,6 +9806,9 @@
         <w:jc w:val="center"/>
       </w:pPr>
       <w:r>
+        <w:rPr>
+          <w:noProof/>
+        </w:rPr>
         <w:drawing>
           <wp:inline distT="0" distB="0" distL="0" distR="0" wp14:anchorId="22FDF4F4" wp14:editId="21FAA082">
             <wp:extent cx="4725906" cy="2586355"/>
@@ -9908,7 +9864,6 @@
           <w:b/>
           <w:bCs/>
         </w:rPr>
-        <w:lastRenderedPageBreak/>
         <w:t>Image results</w:t>
       </w:r>
       <w:r>
@@ -9916,21 +9871,7 @@
           <w:b/>
           <w:bCs/>
         </w:rPr>
-        <w:t xml:space="preserve"> – </w:t>
-      </w:r>
-      <w:r>
-        <w:rPr>
-          <w:b/>
-          <w:bCs/>
-        </w:rPr>
-        <w:t>Vertical</w:t>
-      </w:r>
-      <w:r>
-        <w:rPr>
-          <w:b/>
-          <w:bCs/>
-        </w:rPr>
-        <w:t xml:space="preserve"> edge</w:t>
+        <w:t xml:space="preserve"> – Vertical edge</w:t>
       </w:r>
     </w:p>
     <w:p/>
@@ -9939,6 +9880,9 @@
         <w:jc w:val="center"/>
       </w:pPr>
       <w:r>
+        <w:rPr>
+          <w:noProof/>
+        </w:rPr>
         <w:drawing>
           <wp:inline distT="0" distB="0" distL="0" distR="0" wp14:anchorId="2812D8D6" wp14:editId="4FB4D13F">
             <wp:extent cx="4743354" cy="2592000"/>
@@ -10437,6 +10381,30 @@
         <w:t>Comparison:</w:t>
       </w:r>
     </w:p>
+    <w:p>
+      <w:pPr>
+        <w:rPr>
+          <w:b/>
+          <w:bCs/>
+        </w:rPr>
+      </w:pPr>
+    </w:p>
+    <w:p>
+      <w:pPr>
+        <w:rPr>
+          <w:b/>
+          <w:bCs/>
+        </w:rPr>
+      </w:pPr>
+    </w:p>
+    <w:p>
+      <w:pPr>
+        <w:rPr>
+          <w:b/>
+          <w:bCs/>
+        </w:rPr>
+      </w:pPr>
+    </w:p>
     <w:p/>
     <w:p>
       <w:pPr>
@@ -10447,6 +10415,7 @@
         </w:numPr>
       </w:pPr>
       <w:r>
+        <w:lastRenderedPageBreak/>
         <w:t>non-</w:t>
       </w:r>
       <w:r>
@@ -11615,29 +11584,7 @@
           <w:szCs w:val="17"/>
           <w:lang w:val="en-US"/>
         </w:rPr>
-        <w:t xml:space="preserve">(x, y, </w:t>
-      </w:r>
-      <w:proofErr w:type="spellStart"/>
-      <w:r>
-        <w:rPr>
-          <w:rFonts w:ascii="Consolas" w:hAnsi="Consolas" w:cs="Courier New"/>
-          <w:color w:val="FFFFFF"/>
-          <w:sz w:val="17"/>
-          <w:szCs w:val="17"/>
-          <w:lang w:val="en-US"/>
-        </w:rPr>
-        <w:t>arr</w:t>
-      </w:r>
-      <w:proofErr w:type="spellEnd"/>
-      <w:r>
-        <w:rPr>
-          <w:rFonts w:ascii="Consolas" w:hAnsi="Consolas" w:cs="Courier New"/>
-          <w:color w:val="FFFFFF"/>
-          <w:sz w:val="17"/>
-          <w:szCs w:val="17"/>
-          <w:lang w:val="en-US"/>
-        </w:rPr>
-        <w:t>);</w:t>
+        <w:t>(x, y, arr);</w:t>
       </w:r>
     </w:p>
     <w:p>
@@ -13835,7 +13782,6 @@
           <w:szCs w:val="17"/>
           <w:lang w:val="en-US"/>
         </w:rPr>
-        <w:lastRenderedPageBreak/>
         <w:t xml:space="preserve">10.             </w:t>
       </w:r>
       <w:proofErr w:type="spellStart"/>
@@ -14921,29 +14867,7 @@
           <w:szCs w:val="17"/>
           <w:lang w:val="en-US"/>
         </w:rPr>
-        <w:t xml:space="preserve">, </w:t>
-      </w:r>
-      <w:proofErr w:type="spellStart"/>
-      <w:r>
-        <w:rPr>
-          <w:rFonts w:ascii="Consolas" w:hAnsi="Consolas" w:cs="Courier New"/>
-          <w:color w:val="FFFFFF"/>
-          <w:sz w:val="17"/>
-          <w:szCs w:val="17"/>
-          <w:lang w:val="en-US"/>
-        </w:rPr>
-        <w:t>rowout</w:t>
-      </w:r>
-      <w:proofErr w:type="spellEnd"/>
-      <w:r>
-        <w:rPr>
-          <w:rFonts w:ascii="Consolas" w:hAnsi="Consolas" w:cs="Courier New"/>
-          <w:color w:val="FFFFFF"/>
-          <w:sz w:val="17"/>
-          <w:szCs w:val="17"/>
-          <w:lang w:val="en-US"/>
-        </w:rPr>
-        <w:t>);</w:t>
+        <w:t>, rowout);</w:t>
       </w:r>
     </w:p>
     <w:p>
@@ -17811,29 +17735,7 @@
           <w:szCs w:val="17"/>
           <w:lang w:val="en-US"/>
         </w:rPr>
-        <w:t xml:space="preserve">, </w:t>
-      </w:r>
-      <w:proofErr w:type="spellStart"/>
-      <w:r>
-        <w:rPr>
-          <w:rFonts w:ascii="Consolas" w:hAnsi="Consolas" w:cs="Courier New"/>
-          <w:color w:val="FFFFFF"/>
-          <w:sz w:val="17"/>
-          <w:szCs w:val="17"/>
-          <w:lang w:val="en-US"/>
-        </w:rPr>
-        <w:t>ny</w:t>
-      </w:r>
-      <w:proofErr w:type="spellEnd"/>
-      <w:r>
-        <w:rPr>
-          <w:rFonts w:ascii="Consolas" w:hAnsi="Consolas" w:cs="Courier New"/>
-          <w:color w:val="FFFFFF"/>
-          <w:sz w:val="17"/>
-          <w:szCs w:val="17"/>
-          <w:lang w:val="en-US"/>
-        </w:rPr>
-        <w:t>);</w:t>
+        <w:t>, ny);</w:t>
       </w:r>
     </w:p>
     <w:p>
@@ -19396,29 +19298,7 @@
           <w:szCs w:val="17"/>
           <w:lang w:val="en-US"/>
         </w:rPr>
-        <w:t xml:space="preserve">, </w:t>
-      </w:r>
-      <w:proofErr w:type="spellStart"/>
-      <w:r>
-        <w:rPr>
-          <w:rFonts w:ascii="Consolas" w:hAnsi="Consolas" w:cs="Courier New"/>
-          <w:color w:val="FFFFFF"/>
-          <w:sz w:val="17"/>
-          <w:szCs w:val="17"/>
-          <w:lang w:val="en-US"/>
-        </w:rPr>
-        <w:t>rowout</w:t>
-      </w:r>
-      <w:proofErr w:type="spellEnd"/>
-      <w:r>
-        <w:rPr>
-          <w:rFonts w:ascii="Consolas" w:hAnsi="Consolas" w:cs="Courier New"/>
-          <w:color w:val="FFFFFF"/>
-          <w:sz w:val="17"/>
-          <w:szCs w:val="17"/>
-          <w:lang w:val="en-US"/>
-        </w:rPr>
-        <w:t xml:space="preserve">, </w:t>
+        <w:t xml:space="preserve">, rowout, </w:t>
       </w:r>
       <w:r>
         <w:rPr>
@@ -22065,7 +21945,6 @@
           <w:szCs w:val="17"/>
           <w:lang w:val="en-US"/>
         </w:rPr>
-        <w:lastRenderedPageBreak/>
         <w:t xml:space="preserve">41.       </w:t>
       </w:r>
       <w:proofErr w:type="gramStart"/>
@@ -22186,14 +22065,16 @@
           <w:color w:val="FFFFFF"/>
           <w:sz w:val="17"/>
           <w:szCs w:val="17"/>
-        </w:rPr>
-      </w:pPr>
-      <w:r>
-        <w:rPr>
-          <w:rFonts w:ascii="Consolas" w:hAnsi="Consolas" w:cs="Courier New"/>
-          <w:color w:val="FFFFFF"/>
-          <w:sz w:val="17"/>
-          <w:szCs w:val="17"/>
+          <w:lang w:val="en-US"/>
+        </w:rPr>
+      </w:pPr>
+      <w:r>
+        <w:rPr>
+          <w:rFonts w:ascii="Consolas" w:hAnsi="Consolas" w:cs="Courier New"/>
+          <w:color w:val="FFFFFF"/>
+          <w:sz w:val="17"/>
+          <w:szCs w:val="17"/>
+          <w:lang w:val="en-US"/>
         </w:rPr>
         <w:t xml:space="preserve">42.             </w:t>
       </w:r>
@@ -22205,6 +22086,7 @@
           <w:color w:val="FFFFFF"/>
           <w:sz w:val="17"/>
           <w:szCs w:val="17"/>
+          <w:lang w:val="en-US"/>
         </w:rPr>
         <w:t>vout</w:t>
       </w:r>
@@ -22215,6 +22097,7 @@
           <w:color w:val="FFFFFF"/>
           <w:sz w:val="17"/>
           <w:szCs w:val="17"/>
+          <w:lang w:val="en-US"/>
         </w:rPr>
         <w:t>[</w:t>
       </w:r>
@@ -22225,6 +22108,7 @@
           <w:color w:val="FFFFFF"/>
           <w:sz w:val="17"/>
           <w:szCs w:val="17"/>
+          <w:lang w:val="en-US"/>
         </w:rPr>
         <w:t xml:space="preserve">n - </w:t>
       </w:r>
@@ -22234,6 +22118,7 @@
           <w:color w:val="CD5C5C"/>
           <w:sz w:val="17"/>
           <w:szCs w:val="17"/>
+          <w:lang w:val="en-US"/>
         </w:rPr>
         <w:t>1</w:t>
       </w:r>
@@ -22243,28 +22128,9 @@
           <w:color w:val="FFFFFF"/>
           <w:sz w:val="17"/>
           <w:szCs w:val="17"/>
-        </w:rPr>
-        <w:t>] = (</w:t>
-      </w:r>
-      <w:proofErr w:type="spellStart"/>
-      <w:r>
-        <w:rPr>
-          <w:rFonts w:ascii="Consolas" w:hAnsi="Consolas" w:cs="Courier New"/>
-          <w:color w:val="FFFFFF"/>
-          <w:sz w:val="17"/>
-          <w:szCs w:val="17"/>
-        </w:rPr>
-        <w:t>vin</w:t>
-      </w:r>
-      <w:proofErr w:type="spellEnd"/>
-      <w:r>
-        <w:rPr>
-          <w:rFonts w:ascii="Consolas" w:hAnsi="Consolas" w:cs="Courier New"/>
-          <w:color w:val="FFFFFF"/>
-          <w:sz w:val="17"/>
-          <w:szCs w:val="17"/>
-        </w:rPr>
-        <w:t xml:space="preserve">[n - </w:t>
+          <w:lang w:val="en-US"/>
+        </w:rPr>
+        <w:t xml:space="preserve">] = (vin[n - </w:t>
       </w:r>
       <w:r>
         <w:rPr>
@@ -22272,6 +22138,7 @@
           <w:color w:val="CD5C5C"/>
           <w:sz w:val="17"/>
           <w:szCs w:val="17"/>
+          <w:lang w:val="en-US"/>
         </w:rPr>
         <w:t>1</w:t>
       </w:r>
@@ -22281,6 +22148,7 @@
           <w:color w:val="FFFFFF"/>
           <w:sz w:val="17"/>
           <w:szCs w:val="17"/>
+          <w:lang w:val="en-US"/>
         </w:rPr>
         <w:t xml:space="preserve">] + </w:t>
       </w:r>
@@ -22290,6 +22158,7 @@
           <w:color w:val="CD5C5C"/>
           <w:sz w:val="17"/>
           <w:szCs w:val="17"/>
+          <w:lang w:val="en-US"/>
         </w:rPr>
         <w:t>2.0</w:t>
       </w:r>
@@ -22299,28 +22168,9 @@
           <w:color w:val="FFFFFF"/>
           <w:sz w:val="17"/>
           <w:szCs w:val="17"/>
-        </w:rPr>
-        <w:t xml:space="preserve"> * </w:t>
-      </w:r>
-      <w:proofErr w:type="spellStart"/>
-      <w:r>
-        <w:rPr>
-          <w:rFonts w:ascii="Consolas" w:hAnsi="Consolas" w:cs="Courier New"/>
-          <w:color w:val="FFFFFF"/>
-          <w:sz w:val="17"/>
-          <w:szCs w:val="17"/>
-        </w:rPr>
-        <w:t>vin</w:t>
-      </w:r>
-      <w:proofErr w:type="spellEnd"/>
-      <w:r>
-        <w:rPr>
-          <w:rFonts w:ascii="Consolas" w:hAnsi="Consolas" w:cs="Courier New"/>
-          <w:color w:val="FFFFFF"/>
-          <w:sz w:val="17"/>
-          <w:szCs w:val="17"/>
-        </w:rPr>
-        <w:t xml:space="preserve">[n - </w:t>
+          <w:lang w:val="en-US"/>
+        </w:rPr>
+        <w:t xml:space="preserve"> * vin[n - </w:t>
       </w:r>
       <w:r>
         <w:rPr>
@@ -22328,6 +22178,7 @@
           <w:color w:val="CD5C5C"/>
           <w:sz w:val="17"/>
           <w:szCs w:val="17"/>
+          <w:lang w:val="en-US"/>
         </w:rPr>
         <w:t>2</w:t>
       </w:r>
@@ -22337,6 +22188,7 @@
           <w:color w:val="FFFFFF"/>
           <w:sz w:val="17"/>
           <w:szCs w:val="17"/>
+          <w:lang w:val="en-US"/>
         </w:rPr>
         <w:t xml:space="preserve">] + </w:t>
       </w:r>
@@ -22346,6 +22198,7 @@
           <w:color w:val="CD5C5C"/>
           <w:sz w:val="17"/>
           <w:szCs w:val="17"/>
+          <w:lang w:val="en-US"/>
         </w:rPr>
         <w:t>2.0</w:t>
       </w:r>
@@ -22355,28 +22208,9 @@
           <w:color w:val="FFFFFF"/>
           <w:sz w:val="17"/>
           <w:szCs w:val="17"/>
-        </w:rPr>
-        <w:t xml:space="preserve"> * </w:t>
-      </w:r>
-      <w:proofErr w:type="spellStart"/>
-      <w:r>
-        <w:rPr>
-          <w:rFonts w:ascii="Consolas" w:hAnsi="Consolas" w:cs="Courier New"/>
-          <w:color w:val="FFFFFF"/>
-          <w:sz w:val="17"/>
-          <w:szCs w:val="17"/>
-        </w:rPr>
-        <w:t>vin</w:t>
-      </w:r>
-      <w:proofErr w:type="spellEnd"/>
-      <w:r>
-        <w:rPr>
-          <w:rFonts w:ascii="Consolas" w:hAnsi="Consolas" w:cs="Courier New"/>
-          <w:color w:val="FFFFFF"/>
-          <w:sz w:val="17"/>
-          <w:szCs w:val="17"/>
-        </w:rPr>
-        <w:t xml:space="preserve">[n - </w:t>
+          <w:lang w:val="en-US"/>
+        </w:rPr>
+        <w:t xml:space="preserve"> * vin[n - </w:t>
       </w:r>
       <w:r>
         <w:rPr>
@@ -22384,6 +22218,7 @@
           <w:color w:val="CD5C5C"/>
           <w:sz w:val="17"/>
           <w:szCs w:val="17"/>
+          <w:lang w:val="en-US"/>
         </w:rPr>
         <w:t>3</w:t>
       </w:r>
@@ -22393,6 +22228,7 @@
           <w:color w:val="FFFFFF"/>
           <w:sz w:val="17"/>
           <w:szCs w:val="17"/>
+          <w:lang w:val="en-US"/>
         </w:rPr>
         <w:t xml:space="preserve">]) / </w:t>
       </w:r>
@@ -22402,6 +22238,7 @@
           <w:color w:val="CD5C5C"/>
           <w:sz w:val="17"/>
           <w:szCs w:val="17"/>
+          <w:lang w:val="en-US"/>
         </w:rPr>
         <w:t>5.0</w:t>
       </w:r>
@@ -22411,6 +22248,7 @@
           <w:color w:val="FFFFFF"/>
           <w:sz w:val="17"/>
           <w:szCs w:val="17"/>
+          <w:lang w:val="en-US"/>
         </w:rPr>
         <w:t>;</w:t>
       </w:r>
@@ -22450,14 +22288,16 @@
           <w:color w:val="FFFFFF"/>
           <w:sz w:val="17"/>
           <w:szCs w:val="17"/>
-        </w:rPr>
-      </w:pPr>
-      <w:r>
-        <w:rPr>
-          <w:rFonts w:ascii="Consolas" w:hAnsi="Consolas" w:cs="Courier New"/>
-          <w:color w:val="FFFFFF"/>
-          <w:sz w:val="17"/>
-          <w:szCs w:val="17"/>
+          <w:lang w:val="en-US"/>
+        </w:rPr>
+      </w:pPr>
+      <w:r>
+        <w:rPr>
+          <w:rFonts w:ascii="Consolas" w:hAnsi="Consolas" w:cs="Courier New"/>
+          <w:color w:val="FFFFFF"/>
+          <w:sz w:val="17"/>
+          <w:szCs w:val="17"/>
+          <w:lang w:val="en-US"/>
         </w:rPr>
         <w:t xml:space="preserve">43.       </w:t>
       </w:r>
@@ -22468,6 +22308,7 @@
           <w:color w:val="FFFFFF"/>
           <w:sz w:val="17"/>
           <w:szCs w:val="17"/>
+          <w:lang w:val="en-US"/>
         </w:rPr>
         <w:t>  }</w:t>
       </w:r>
@@ -22508,14 +22349,16 @@
           <w:color w:val="FFFFFF"/>
           <w:sz w:val="17"/>
           <w:szCs w:val="17"/>
-        </w:rPr>
-      </w:pPr>
-      <w:r>
-        <w:rPr>
-          <w:rFonts w:ascii="Consolas" w:hAnsi="Consolas" w:cs="Courier New"/>
-          <w:color w:val="FFFFFF"/>
-          <w:sz w:val="17"/>
-          <w:szCs w:val="17"/>
+          <w:lang w:val="en-US"/>
+        </w:rPr>
+      </w:pPr>
+      <w:r>
+        <w:rPr>
+          <w:rFonts w:ascii="Consolas" w:hAnsi="Consolas" w:cs="Courier New"/>
+          <w:color w:val="FFFFFF"/>
+          <w:sz w:val="17"/>
+          <w:szCs w:val="17"/>
+          <w:lang w:val="en-US"/>
         </w:rPr>
         <w:t xml:space="preserve">44.   </w:t>
       </w:r>
@@ -22526,6 +22369,7 @@
           <w:color w:val="FFFFFF"/>
           <w:sz w:val="17"/>
           <w:szCs w:val="17"/>
+          <w:lang w:val="en-US"/>
         </w:rPr>
         <w:t>  }</w:t>
       </w:r>
@@ -22539,11 +22383,132 @@
           <w:bCs/>
         </w:rPr>
       </w:pPr>
-      <w:r>
+    </w:p>
+    <w:p>
+      <w:pPr>
         <w:rPr>
           <w:b/>
           <w:bCs/>
         </w:rPr>
+      </w:pPr>
+    </w:p>
+    <w:p>
+      <w:pPr>
+        <w:rPr>
+          <w:b/>
+          <w:bCs/>
+        </w:rPr>
+      </w:pPr>
+    </w:p>
+    <w:p>
+      <w:pPr>
+        <w:rPr>
+          <w:b/>
+          <w:bCs/>
+        </w:rPr>
+      </w:pPr>
+    </w:p>
+    <w:p>
+      <w:pPr>
+        <w:rPr>
+          <w:b/>
+          <w:bCs/>
+        </w:rPr>
+      </w:pPr>
+    </w:p>
+    <w:p>
+      <w:pPr>
+        <w:rPr>
+          <w:b/>
+          <w:bCs/>
+        </w:rPr>
+      </w:pPr>
+    </w:p>
+    <w:p>
+      <w:pPr>
+        <w:rPr>
+          <w:b/>
+          <w:bCs/>
+        </w:rPr>
+      </w:pPr>
+    </w:p>
+    <w:p>
+      <w:pPr>
+        <w:rPr>
+          <w:b/>
+          <w:bCs/>
+        </w:rPr>
+      </w:pPr>
+    </w:p>
+    <w:p>
+      <w:pPr>
+        <w:rPr>
+          <w:b/>
+          <w:bCs/>
+        </w:rPr>
+      </w:pPr>
+    </w:p>
+    <w:p>
+      <w:pPr>
+        <w:rPr>
+          <w:b/>
+          <w:bCs/>
+        </w:rPr>
+      </w:pPr>
+    </w:p>
+    <w:p>
+      <w:pPr>
+        <w:rPr>
+          <w:b/>
+          <w:bCs/>
+        </w:rPr>
+      </w:pPr>
+    </w:p>
+    <w:p>
+      <w:pPr>
+        <w:rPr>
+          <w:b/>
+          <w:bCs/>
+        </w:rPr>
+      </w:pPr>
+    </w:p>
+    <w:p>
+      <w:pPr>
+        <w:rPr>
+          <w:b/>
+          <w:bCs/>
+        </w:rPr>
+      </w:pPr>
+    </w:p>
+    <w:p>
+      <w:pPr>
+        <w:rPr>
+          <w:b/>
+          <w:bCs/>
+        </w:rPr>
+      </w:pPr>
+    </w:p>
+    <w:p>
+      <w:pPr>
+        <w:rPr>
+          <w:b/>
+          <w:bCs/>
+        </w:rPr>
+      </w:pPr>
+    </w:p>
+    <w:p>
+      <w:pPr>
+        <w:rPr>
+          <w:b/>
+          <w:bCs/>
+        </w:rPr>
+      </w:pPr>
+      <w:r>
+        <w:rPr>
+          <w:b/>
+          <w:bCs/>
+        </w:rPr>
+        <w:lastRenderedPageBreak/>
         <w:t>Image results</w:t>
       </w:r>
     </w:p>
@@ -22557,12 +22522,13 @@
       </w:pPr>
       <w:r>
         <w:rPr>
+          <w:noProof/>
           <w:lang w:val="pt-BR"/>
         </w:rPr>
         <w:drawing>
-          <wp:inline distT="0" distB="0" distL="0" distR="0" wp14:anchorId="1FDBD48E" wp14:editId="31443AB6">
-            <wp:extent cx="4438650" cy="2510052"/>
-            <wp:effectExtent l="0" t="0" r="0" b="5080"/>
+          <wp:inline distT="0" distB="0" distL="0" distR="0" wp14:anchorId="1FDBD48E" wp14:editId="421664AA">
+            <wp:extent cx="4935153" cy="2790825"/>
+            <wp:effectExtent l="0" t="0" r="0" b="0"/>
             <wp:docPr id="1065459115" name="Imagem 1"/>
             <wp:cNvGraphicFramePr>
               <a:graphicFrameLocks xmlns:a="http://schemas.openxmlformats.org/drawingml/2006/main" noChangeAspect="1"/>
@@ -22583,7 +22549,7 @@
                   <pic:spPr>
                     <a:xfrm>
                       <a:off x="0" y="0"/>
-                      <a:ext cx="4443468" cy="2512777"/>
+                      <a:ext cx="4949564" cy="2798974"/>
                     </a:xfrm>
                     <a:prstGeom prst="rect">
                       <a:avLst/>
@@ -23237,29 +23203,7 @@
           <w:szCs w:val="17"/>
           <w:lang w:val="en-US"/>
         </w:rPr>
-        <w:t xml:space="preserve">, </w:t>
-      </w:r>
-      <w:proofErr w:type="spellStart"/>
-      <w:r>
-        <w:rPr>
-          <w:rFonts w:ascii="Consolas" w:hAnsi="Consolas" w:cs="Courier New"/>
-          <w:color w:val="FFFFFF"/>
-          <w:sz w:val="17"/>
-          <w:szCs w:val="17"/>
-          <w:lang w:val="en-US"/>
-        </w:rPr>
-        <w:t>ny</w:t>
-      </w:r>
-      <w:proofErr w:type="spellEnd"/>
-      <w:r>
-        <w:rPr>
-          <w:rFonts w:ascii="Consolas" w:hAnsi="Consolas" w:cs="Courier New"/>
-          <w:color w:val="FFFFFF"/>
-          <w:sz w:val="17"/>
-          <w:szCs w:val="17"/>
-          <w:lang w:val="en-US"/>
-        </w:rPr>
-        <w:t>);</w:t>
+        <w:t>, ny);</w:t>
       </w:r>
     </w:p>
     <w:p>
@@ -24134,29 +24078,7 @@
           <w:szCs w:val="17"/>
           <w:lang w:val="en-US"/>
         </w:rPr>
-        <w:t xml:space="preserve">; </w:t>
-      </w:r>
-      <w:proofErr w:type="spellStart"/>
-      <w:r>
-        <w:rPr>
-          <w:rFonts w:ascii="Consolas" w:hAnsi="Consolas" w:cs="Courier New"/>
-          <w:color w:val="FFFFFF"/>
-          <w:sz w:val="17"/>
-          <w:szCs w:val="17"/>
-          <w:lang w:val="en-US"/>
-        </w:rPr>
-        <w:t>i</w:t>
-      </w:r>
-      <w:proofErr w:type="spellEnd"/>
-      <w:r>
-        <w:rPr>
-          <w:rFonts w:ascii="Consolas" w:hAnsi="Consolas" w:cs="Courier New"/>
-          <w:color w:val="FFFFFF"/>
-          <w:sz w:val="17"/>
-          <w:szCs w:val="17"/>
-          <w:lang w:val="en-US"/>
-        </w:rPr>
-        <w:t>++) {</w:t>
+        <w:t>; i++) {</w:t>
       </w:r>
     </w:p>
     <w:p>
@@ -24645,42 +24567,8 @@
           <w:szCs w:val="17"/>
           <w:lang w:val="en-US"/>
         </w:rPr>
-        <w:t xml:space="preserve"> </w:t>
-      </w:r>
-      <w:proofErr w:type="spellStart"/>
-      <w:r>
-        <w:rPr>
-          <w:rFonts w:ascii="Consolas" w:hAnsi="Consolas" w:cs="Courier New"/>
-          <w:color w:val="87CEEB"/>
-          <w:sz w:val="17"/>
-          <w:szCs w:val="17"/>
-          <w:lang w:val="en-US"/>
-        </w:rPr>
-        <w:t>nas</w:t>
-      </w:r>
-      <w:proofErr w:type="spellEnd"/>
-      <w:r>
-        <w:rPr>
-          <w:rFonts w:ascii="Consolas" w:hAnsi="Consolas" w:cs="Courier New"/>
-          <w:color w:val="87CEEB"/>
-          <w:sz w:val="17"/>
-          <w:szCs w:val="17"/>
-          <w:lang w:val="en-US"/>
-        </w:rPr>
-        <w:t xml:space="preserve"> </w:t>
-      </w:r>
-      <w:proofErr w:type="spellStart"/>
-      <w:r>
-        <w:rPr>
-          <w:rFonts w:ascii="Consolas" w:hAnsi="Consolas" w:cs="Courier New"/>
-          <w:color w:val="87CEEB"/>
-          <w:sz w:val="17"/>
-          <w:szCs w:val="17"/>
-          <w:lang w:val="en-US"/>
-        </w:rPr>
-        <w:t>bordas</w:t>
-      </w:r>
-      <w:proofErr w:type="spellEnd"/>
+        <w:t xml:space="preserve"> nas bordas</w:t>
+      </w:r>
     </w:p>
     <w:p>
       <w:pPr>
@@ -25894,6 +25782,7 @@
           <w:sz w:val="17"/>
           <w:szCs w:val="17"/>
         </w:rPr>
+        <w:lastRenderedPageBreak/>
         <w:t xml:space="preserve">29.           </w:t>
       </w:r>
       <w:proofErr w:type="gramStart"/>
@@ -26139,7 +26028,6 @@
           <w:b/>
           <w:bCs/>
         </w:rPr>
-        <w:lastRenderedPageBreak/>
         <w:t>Image results</w:t>
       </w:r>
     </w:p>
@@ -26149,6 +26037,9 @@
         <w:jc w:val="center"/>
       </w:pPr>
       <w:r>
+        <w:rPr>
+          <w:noProof/>
+        </w:rPr>
         <w:drawing>
           <wp:inline distT="0" distB="0" distL="0" distR="0" wp14:anchorId="13022FFC" wp14:editId="4576D08E">
             <wp:extent cx="5253283" cy="2875101"/>
@@ -26191,35 +26082,176 @@
       <w:pPr>
         <w:rPr>
           <w:b/>
-        </w:rPr>
-      </w:pPr>
+          <w:lang w:val="pt-BR"/>
+        </w:rPr>
+      </w:pPr>
+      <w:proofErr w:type="spellStart"/>
       <w:r>
         <w:rPr>
           <w:b/>
-        </w:rPr>
-        <w:t xml:space="preserve">Question 3.2: </w:t>
-      </w:r>
-    </w:p>
-    <w:p>
-      <w:pPr>
+          <w:lang w:val="pt-BR"/>
+        </w:rPr>
+        <w:t>Question</w:t>
+      </w:r>
+      <w:proofErr w:type="spellEnd"/>
+      <w:r>
         <w:rPr>
           <w:b/>
-        </w:rPr>
-      </w:pPr>
-    </w:p>
-    <w:p>
-      <w:r>
-        <w:t>Describe the procedure</w:t>
+          <w:lang w:val="pt-BR"/>
+        </w:rPr>
+        <w:t xml:space="preserve"> 3.2: </w:t>
+      </w:r>
+    </w:p>
+    <w:p>
+      <w:pPr>
+        <w:rPr>
+          <w:b/>
+          <w:lang w:val="pt-BR"/>
+        </w:rPr>
+      </w:pPr>
+    </w:p>
+    <w:p>
+      <w:pPr>
+        <w:rPr>
+          <w:lang w:val="pt-BR"/>
+        </w:rPr>
+      </w:pPr>
+      <w:r>
+        <w:rPr>
+          <w:lang w:val="pt-BR"/>
+        </w:rPr>
+        <w:t>Para se</w:t>
+      </w:r>
+      <w:r>
+        <w:rPr>
+          <w:lang w:val="pt-BR"/>
+        </w:rPr>
+        <w:t>gmentação da imagem “</w:t>
+      </w:r>
+      <w:proofErr w:type="spellStart"/>
+      <w:r>
+        <w:rPr>
+          <w:lang w:val="pt-BR"/>
+        </w:rPr>
+        <w:t>dentrite.tif</w:t>
+      </w:r>
+      <w:proofErr w:type="spellEnd"/>
+      <w:r>
+        <w:rPr>
+          <w:lang w:val="pt-BR"/>
+        </w:rPr>
+        <w:t xml:space="preserve">” foi necessário utilizar a detecção de borda </w:t>
+      </w:r>
+      <w:proofErr w:type="gramStart"/>
+      <w:r>
+        <w:rPr>
+          <w:lang w:val="pt-BR"/>
+        </w:rPr>
+        <w:t>vertical  juntamente</w:t>
+      </w:r>
+      <w:proofErr w:type="gramEnd"/>
+      <w:r>
+        <w:rPr>
+          <w:lang w:val="pt-BR"/>
+        </w:rPr>
+        <w:t xml:space="preserve"> com o filtro de média móvel com tamanho de janela de 11 pixels, logo com um limiar de escala de 83 foi obtido a máscara.</w:t>
+      </w:r>
+    </w:p>
+    <w:p>
+      <w:pPr>
+        <w:rPr>
+          <w:b/>
+          <w:bCs/>
+          <w:lang w:val="pt-BR"/>
+        </w:rPr>
+      </w:pPr>
+      <w:proofErr w:type="spellStart"/>
+      <w:r>
+        <w:rPr>
+          <w:b/>
+          <w:bCs/>
+          <w:lang w:val="pt-BR"/>
+        </w:rPr>
+        <w:t>Image</w:t>
+      </w:r>
+      <w:proofErr w:type="spellEnd"/>
+      <w:r>
+        <w:rPr>
+          <w:b/>
+          <w:bCs/>
+          <w:lang w:val="pt-BR"/>
+        </w:rPr>
+        <w:t xml:space="preserve"> </w:t>
+      </w:r>
+      <w:proofErr w:type="spellStart"/>
+      <w:r>
+        <w:rPr>
+          <w:b/>
+          <w:bCs/>
+          <w:lang w:val="pt-BR"/>
+        </w:rPr>
+        <w:t>results</w:t>
+      </w:r>
+      <w:proofErr w:type="spellEnd"/>
+    </w:p>
+    <w:p>
+      <w:pPr>
+        <w:rPr>
+          <w:lang w:val="pt-BR"/>
+        </w:rPr>
+      </w:pPr>
+    </w:p>
+    <w:p>
+      <w:pPr>
+        <w:rPr>
+          <w:lang w:val="pt-BR"/>
+        </w:rPr>
+      </w:pPr>
+    </w:p>
+    <w:p>
+      <w:pPr>
+        <w:jc w:val="center"/>
+      </w:pPr>
+      <w:r>
+        <w:drawing>
+          <wp:inline distT="0" distB="0" distL="0" distR="0" wp14:anchorId="04DB840C" wp14:editId="51C4DAC7">
+            <wp:extent cx="5003173" cy="3395045"/>
+            <wp:effectExtent l="0" t="0" r="6985" b="0"/>
+            <wp:docPr id="922188731" name="Imagem 1"/>
+            <wp:cNvGraphicFramePr>
+              <a:graphicFrameLocks xmlns:a="http://schemas.openxmlformats.org/drawingml/2006/main" noChangeAspect="1"/>
+            </wp:cNvGraphicFramePr>
+            <a:graphic xmlns:a="http://schemas.openxmlformats.org/drawingml/2006/main">
+              <a:graphicData uri="http://schemas.openxmlformats.org/drawingml/2006/picture">
+                <pic:pic xmlns:pic="http://schemas.openxmlformats.org/drawingml/2006/picture">
+                  <pic:nvPicPr>
+                    <pic:cNvPr id="922188731" name=""/>
+                    <pic:cNvPicPr/>
+                  </pic:nvPicPr>
+                  <pic:blipFill>
+                    <a:blip r:embed="rId9"/>
+                    <a:stretch>
+                      <a:fillRect/>
+                    </a:stretch>
+                  </pic:blipFill>
+                  <pic:spPr>
+                    <a:xfrm>
+                      <a:off x="0" y="0"/>
+                      <a:ext cx="5009830" cy="3399562"/>
+                    </a:xfrm>
+                    <a:prstGeom prst="rect">
+                      <a:avLst/>
+                    </a:prstGeom>
+                  </pic:spPr>
+                </pic:pic>
+              </a:graphicData>
+            </a:graphic>
+          </wp:inline>
+        </w:drawing>
       </w:r>
     </w:p>
     <w:p/>
     <w:p>
-      <w:r>
-        <w:t>Enter the part of the code you wrote</w:t>
-      </w:r>
-    </w:p>
-    <w:p/>
-    <w:p>
       <w:pPr>
         <w:rPr>
           <w:b/>
@@ -26229,6 +26261,7 @@
         <w:rPr>
           <w:b/>
         </w:rPr>
+        <w:lastRenderedPageBreak/>
         <w:t xml:space="preserve">Question 4: </w:t>
       </w:r>
     </w:p>
@@ -29381,7 +29414,7 @@
     <w:p/>
     <w:sectPr>
       <w:pgSz w:w="11906" w:h="16838"/>
-      <w:pgMar w:top="720" w:right="720" w:bottom="720" w:left="720" w:header="708" w:footer="708" w:gutter="0"/>
+      <w:pgMar w:top="1440" w:right="1080" w:bottom="1440" w:left="1080" w:header="708" w:footer="708" w:gutter="0"/>
       <w:cols w:space="708"/>
       <w:docGrid w:linePitch="360"/>
     </w:sectPr>
@@ -29886,7 +29919,7 @@
   <w:style w:type="paragraph" w:default="1" w:styleId="Normal">
     <w:name w:val="Normal"/>
     <w:qFormat/>
-    <w:rsid w:val="003A29B6"/>
+    <w:rsid w:val="00EE59E9"/>
     <w:pPr>
       <w:spacing w:after="0" w:line="240" w:lineRule="auto"/>
     </w:pPr>
@@ -29920,6 +29953,7 @@
   <w:style w:type="character" w:default="1" w:styleId="Fontepargpadro">
     <w:name w:val="Default Paragraph Font"/>
     <w:uiPriority w:val="1"/>
+    <w:semiHidden/>
     <w:unhideWhenUsed/>
   </w:style>
   <w:style w:type="table" w:default="1" w:styleId="Tabelanormal">

</xml_diff>